<commit_message>
updated links and added key insights chart
</commit_message>
<xml_diff>
--- a/Project_Documentation_Ajay.docx
+++ b/Project_Documentation_Ajay.docx
@@ -8,18 +8,45 @@
         <w:jc w:val="center"/>
       </w:pPr>
       <w:r>
-        <w:t>Project Documentation</w:t>
+        <w:t xml:space="preserve">Project </w:t>
+      </w:r>
+      <w:proofErr w:type="spellStart"/>
+      <w:r>
+        <w:t>AirLine</w:t>
+      </w:r>
+      <w:proofErr w:type="spellEnd"/>
+      <w:r>
+        <w:t xml:space="preserve"> Booking Data Power Bi</w:t>
       </w:r>
     </w:p>
     <w:p>
+      <w:pPr>
+        <w:rPr>
+          <w:sz w:val="28"/>
+          <w:szCs w:val="28"/>
+        </w:rPr>
+      </w:pPr>
       <w:r>
         <w:rPr>
           <w:b/>
           <w:color w:val="00008B"/>
-        </w:rPr>
-        <w:t xml:space="preserve">Project Title: </w:t>
-      </w:r>
-      <w:r>
+          <w:sz w:val="28"/>
+          <w:szCs w:val="28"/>
+        </w:rPr>
+        <w:t>Project Title:</w:t>
+      </w:r>
+      <w:r>
+        <w:rPr>
+          <w:b/>
+          <w:color w:val="00008B"/>
+        </w:rPr>
+        <w:t xml:space="preserve"> </w:t>
+      </w:r>
+      <w:r>
+        <w:rPr>
+          <w:sz w:val="28"/>
+          <w:szCs w:val="28"/>
+        </w:rPr>
         <w:t>Airline Booking Data Preparation and Cleaning</w:t>
       </w:r>
     </w:p>
@@ -106,9 +133,29 @@
         </w:rPr>
         <w:t xml:space="preserve">Link: </w:t>
       </w:r>
-      <w:r>
-        <w:t>[Add your project link here]</w:t>
-      </w:r>
+      <w:hyperlink r:id="rId6" w:history="1">
+        <w:r>
+          <w:rPr>
+            <w:rStyle w:val="Hyperlink"/>
+            <w:b/>
+          </w:rPr>
+          <w:t>GitHu</w:t>
+        </w:r>
+        <w:r>
+          <w:rPr>
+            <w:rStyle w:val="Hyperlink"/>
+            <w:b/>
+          </w:rPr>
+          <w:t>b</w:t>
+        </w:r>
+        <w:r>
+          <w:rPr>
+            <w:rStyle w:val="Hyperlink"/>
+            <w:b/>
+          </w:rPr>
+          <w:t xml:space="preserve"> Link</w:t>
+        </w:r>
+      </w:hyperlink>
     </w:p>
     <w:p>
       <w:r>
@@ -118,9 +165,29 @@
         </w:rPr>
         <w:t xml:space="preserve">Project Explanation Video Link: </w:t>
       </w:r>
-      <w:r>
-        <w:t>[Add your video link here]</w:t>
-      </w:r>
+      <w:hyperlink r:id="rId7" w:history="1">
+        <w:r>
+          <w:rPr>
+            <w:rStyle w:val="Hyperlink"/>
+            <w:b/>
+          </w:rPr>
+          <w:t>Video Explanat</w:t>
+        </w:r>
+        <w:r>
+          <w:rPr>
+            <w:rStyle w:val="Hyperlink"/>
+            <w:b/>
+          </w:rPr>
+          <w:t>i</w:t>
+        </w:r>
+        <w:r>
+          <w:rPr>
+            <w:rStyle w:val="Hyperlink"/>
+            <w:b/>
+          </w:rPr>
+          <w:t>on Link</w:t>
+        </w:r>
+      </w:hyperlink>
     </w:p>
     <w:p>
       <w:pPr>
@@ -231,7 +298,7 @@
                     <pic:cNvPicPr/>
                   </pic:nvPicPr>
                   <pic:blipFill>
-                    <a:blip r:embed="rId6"/>
+                    <a:blip r:embed="rId8"/>
                     <a:stretch>
                       <a:fillRect/>
                     </a:stretch>
@@ -274,7 +341,7 @@
                     <pic:cNvPicPr/>
                   </pic:nvPicPr>
                   <pic:blipFill>
-                    <a:blip r:embed="rId7"/>
+                    <a:blip r:embed="rId9"/>
                     <a:stretch>
                       <a:fillRect/>
                     </a:stretch>
@@ -317,7 +384,7 @@
                     <pic:cNvPicPr/>
                   </pic:nvPicPr>
                   <pic:blipFill>
-                    <a:blip r:embed="rId8"/>
+                    <a:blip r:embed="rId10"/>
                     <a:stretch>
                       <a:fillRect/>
                     </a:stretch>
@@ -361,12 +428,21 @@
       <w:r>
         <w:t xml:space="preserve">The objective of this task was to create relationships between different datasets using </w:t>
       </w:r>
+      <w:proofErr w:type="spellStart"/>
       <w:r>
         <w:rPr>
           <w:b/>
           <w:bCs/>
         </w:rPr>
-        <w:t>FlightID as the key</w:t>
+        <w:t>FlightID</w:t>
+      </w:r>
+      <w:proofErr w:type="spellEnd"/>
+      <w:r>
+        <w:rPr>
+          <w:b/>
+          <w:bCs/>
+        </w:rPr>
+        <w:t xml:space="preserve"> as the key</w:t>
       </w:r>
       <w:r>
         <w:t xml:space="preserve"> and </w:t>
@@ -415,6 +491,7 @@
         </w:rPr>
         <w:t xml:space="preserve"> </w:t>
       </w:r>
+      <w:proofErr w:type="spellStart"/>
       <w:r>
         <w:rPr>
           <w:b/>
@@ -423,6 +500,7 @@
         </w:rPr>
         <w:t>FlightID</w:t>
       </w:r>
+      <w:proofErr w:type="spellEnd"/>
       <w:r>
         <w:rPr>
           <w:b/>
@@ -523,7 +601,7 @@
                     <pic:cNvPicPr/>
                   </pic:nvPicPr>
                   <pic:blipFill>
-                    <a:blip r:embed="rId9"/>
+                    <a:blip r:embed="rId11"/>
                     <a:stretch>
                       <a:fillRect/>
                     </a:stretch>
@@ -695,6 +773,7 @@
         </w:rPr>
         <w:t xml:space="preserve"> to extract the flight number from the </w:t>
       </w:r>
+      <w:proofErr w:type="spellStart"/>
       <w:r>
         <w:rPr>
           <w:b/>
@@ -703,12 +782,68 @@
         </w:rPr>
         <w:t>FlightNumber</w:t>
       </w:r>
+      <w:proofErr w:type="spellEnd"/>
       <w:r>
         <w:rPr>
           <w:bCs/>
           <w:lang w:val="en-IN"/>
         </w:rPr>
         <w:t xml:space="preserve"> column.</w:t>
+      </w:r>
+    </w:p>
+    <w:p>
+      <w:pPr>
+        <w:pStyle w:val="ListParagraph"/>
+        <w:numPr>
+          <w:ilvl w:val="0"/>
+          <w:numId w:val="11"/>
+        </w:numPr>
+        <w:rPr>
+          <w:bCs/>
+          <w:lang w:val="en-IN"/>
+        </w:rPr>
+      </w:pPr>
+      <w:r>
+        <w:rPr>
+          <w:b/>
+          <w:lang w:val="en-IN"/>
+        </w:rPr>
+        <w:t>Removed Airline</w:t>
+      </w:r>
+      <w:r>
+        <w:rPr>
+          <w:bCs/>
+          <w:lang w:val="en-IN"/>
+        </w:rPr>
+        <w:t xml:space="preserve"> from </w:t>
+      </w:r>
+      <w:r>
+        <w:rPr>
+          <w:b/>
+          <w:lang w:val="en-IN"/>
+        </w:rPr>
+        <w:t>Airline Types</w:t>
+      </w:r>
+      <w:r>
+        <w:rPr>
+          <w:bCs/>
+          <w:lang w:val="en-IN"/>
+        </w:rPr>
+        <w:t xml:space="preserve"> </w:t>
+      </w:r>
+      <w:r>
+        <w:rPr>
+          <w:b/>
+          <w:lang w:val="en-IN"/>
+        </w:rPr>
+        <w:t>Column</w:t>
+      </w:r>
+      <w:r>
+        <w:rPr>
+          <w:bCs/>
+          <w:lang w:val="en-IN"/>
+        </w:rPr>
+        <w:t xml:space="preserve"> Leaving only types.</w:t>
       </w:r>
     </w:p>
     <w:p>
@@ -741,7 +876,7 @@
                     <pic:cNvPicPr/>
                   </pic:nvPicPr>
                   <pic:blipFill>
-                    <a:blip r:embed="rId10"/>
+                    <a:blip r:embed="rId12"/>
                     <a:stretch>
                       <a:fillRect/>
                     </a:stretch>
@@ -770,7 +905,7 @@
         <w:t xml:space="preserve">Task 4: </w:t>
       </w:r>
       <w:r>
-        <w:t>Enhanced Data Insights</w:t>
+        <w:t>Calculations Using DAX</w:t>
       </w:r>
     </w:p>
     <w:p>
@@ -821,7 +956,7 @@
           <w:numId w:val="12"/>
         </w:numPr>
         <w:rPr>
-          <w:b/>
+          <w:bCs/>
           <w:lang w:val="en-IN"/>
         </w:rPr>
       </w:pPr>
@@ -852,6 +987,13 @@
           <w:bCs/>
           <w:lang w:val="en-IN"/>
         </w:rPr>
+        <w:t>s</w:t>
+      </w:r>
+      <w:r>
+        <w:rPr>
+          <w:bCs/>
+          <w:lang w:val="en-IN"/>
+        </w:rPr>
         <w:t xml:space="preserve"> with </w:t>
       </w:r>
       <w:r>
@@ -859,7 +1001,49 @@
           <w:b/>
           <w:lang w:val="en-IN"/>
         </w:rPr>
-        <w:t>CountRows Function</w:t>
+        <w:t>DISTINCTCOUNT</w:t>
+      </w:r>
+      <w:r>
+        <w:rPr>
+          <w:b/>
+          <w:lang w:val="en-IN"/>
+        </w:rPr>
+        <w:t xml:space="preserve"> </w:t>
+      </w:r>
+      <w:r>
+        <w:rPr>
+          <w:bCs/>
+          <w:lang w:val="en-IN"/>
+        </w:rPr>
+        <w:t>Function</w:t>
+      </w:r>
+      <w:r>
+        <w:rPr>
+          <w:b/>
+          <w:lang w:val="en-IN"/>
+        </w:rPr>
+        <w:t xml:space="preserve"> </w:t>
+      </w:r>
+      <w:r>
+        <w:rPr>
+          <w:bCs/>
+          <w:lang w:val="en-IN"/>
+        </w:rPr>
+        <w:t>showing</w:t>
+      </w:r>
+      <w:r>
+        <w:rPr>
+          <w:b/>
+          <w:lang w:val="en-IN"/>
+        </w:rPr>
+        <w:t xml:space="preserve"> </w:t>
+      </w:r>
+      <w:r>
+        <w:rPr>
+          <w:bCs/>
+          <w:lang w:val="en-IN"/>
+        </w:rPr>
+        <w:t>Total Passenger for flights</w:t>
       </w:r>
     </w:p>
     <w:p>
@@ -873,14 +1057,15 @@
       <w:r>
         <w:rPr>
           <w:b/>
+          <w:noProof/>
           <w:lang w:val="en-IN"/>
         </w:rPr>
         <w:lastRenderedPageBreak/>
         <w:drawing>
-          <wp:inline distT="0" distB="0" distL="0" distR="0" wp14:anchorId="37C23D30" wp14:editId="4F5427E6">
-            <wp:extent cx="5486400" cy="2552065"/>
-            <wp:effectExtent l="0" t="0" r="0" b="635"/>
-            <wp:docPr id="1128235055" name="Picture 1"/>
+          <wp:inline distT="0" distB="0" distL="0" distR="0" wp14:anchorId="20F2754A" wp14:editId="7A16091D">
+            <wp:extent cx="5486400" cy="2468880"/>
+            <wp:effectExtent l="0" t="0" r="0" b="7620"/>
+            <wp:docPr id="1254944714" name="Picture 1"/>
             <wp:cNvGraphicFramePr>
               <a:graphicFrameLocks xmlns:a="http://schemas.openxmlformats.org/drawingml/2006/main" noChangeAspect="1"/>
             </wp:cNvGraphicFramePr>
@@ -888,11 +1073,11 @@
               <a:graphicData uri="http://schemas.openxmlformats.org/drawingml/2006/picture">
                 <pic:pic xmlns:pic="http://schemas.openxmlformats.org/drawingml/2006/picture">
                   <pic:nvPicPr>
-                    <pic:cNvPr id="1128235055" name=""/>
+                    <pic:cNvPr id="1254944714" name=""/>
                     <pic:cNvPicPr/>
                   </pic:nvPicPr>
                   <pic:blipFill>
-                    <a:blip r:embed="rId11"/>
+                    <a:blip r:embed="rId13"/>
                     <a:stretch>
                       <a:fillRect/>
                     </a:stretch>
@@ -900,7 +1085,7 @@
                   <pic:spPr>
                     <a:xfrm>
                       <a:off x="0" y="0"/>
-                      <a:ext cx="5486400" cy="2552065"/>
+                      <a:ext cx="5486400" cy="2468880"/>
                     </a:xfrm>
                     <a:prstGeom prst="rect">
                       <a:avLst/>
@@ -961,13 +1146,27 @@
           <w:b/>
           <w:lang w:val="en-IN"/>
         </w:rPr>
-        <w:t>COUNT Functions</w:t>
+        <w:t>DISTINCTCOUNT</w:t>
+      </w:r>
+      <w:r>
+        <w:rPr>
+          <w:b/>
+          <w:lang w:val="en-IN"/>
+        </w:rPr>
+        <w:t xml:space="preserve"> </w:t>
       </w:r>
       <w:r>
         <w:rPr>
           <w:bCs/>
           <w:lang w:val="en-IN"/>
         </w:rPr>
+        <w:t>Functions</w:t>
+      </w:r>
+      <w:r>
+        <w:rPr>
+          <w:bCs/>
+          <w:lang w:val="en-IN"/>
+        </w:rPr>
         <w:t xml:space="preserve"> </w:t>
       </w:r>
       <w:r>
@@ -975,7 +1174,7 @@
           <w:bCs/>
           <w:lang w:val="en-IN"/>
         </w:rPr>
-        <w:t>because all TicketID id were in numeric format</w:t>
+        <w:t>to get total  tickets.</w:t>
       </w:r>
     </w:p>
     <w:p>
@@ -989,13 +1188,14 @@
       <w:r>
         <w:rPr>
           <w:bCs/>
+          <w:noProof/>
           <w:lang w:val="en-IN"/>
         </w:rPr>
         <w:drawing>
-          <wp:inline distT="0" distB="0" distL="0" distR="0" wp14:anchorId="7557FFA1" wp14:editId="16C60740">
-            <wp:extent cx="5486400" cy="1945640"/>
+          <wp:inline distT="0" distB="0" distL="0" distR="0" wp14:anchorId="044626CF" wp14:editId="319AFAA4">
+            <wp:extent cx="5486400" cy="2384425"/>
             <wp:effectExtent l="0" t="0" r="0" b="0"/>
-            <wp:docPr id="714778386" name="Picture 1"/>
+            <wp:docPr id="739834465" name="Picture 1"/>
             <wp:cNvGraphicFramePr>
               <a:graphicFrameLocks xmlns:a="http://schemas.openxmlformats.org/drawingml/2006/main" noChangeAspect="1"/>
             </wp:cNvGraphicFramePr>
@@ -1003,11 +1203,11 @@
               <a:graphicData uri="http://schemas.openxmlformats.org/drawingml/2006/picture">
                 <pic:pic xmlns:pic="http://schemas.openxmlformats.org/drawingml/2006/picture">
                   <pic:nvPicPr>
-                    <pic:cNvPr id="714778386" name=""/>
+                    <pic:cNvPr id="739834465" name=""/>
                     <pic:cNvPicPr/>
                   </pic:nvPicPr>
                   <pic:blipFill>
-                    <a:blip r:embed="rId12"/>
+                    <a:blip r:embed="rId14"/>
                     <a:stretch>
                       <a:fillRect/>
                     </a:stretch>
@@ -1015,7 +1215,7 @@
                   <pic:spPr>
                     <a:xfrm>
                       <a:off x="0" y="0"/>
-                      <a:ext cx="5486400" cy="1945640"/>
+                      <a:ext cx="5486400" cy="2384425"/>
                     </a:xfrm>
                     <a:prstGeom prst="rect">
                       <a:avLst/>
@@ -1096,18 +1296,35 @@
           <w:bCs/>
           <w:lang w:val="en-IN"/>
         </w:rPr>
-        <w:t xml:space="preserve"> shows below in ScreenShot.</w:t>
-      </w:r>
+        <w:t xml:space="preserve"> shows below in </w:t>
+      </w:r>
+      <w:proofErr w:type="spellStart"/>
       <w:r>
         <w:rPr>
           <w:bCs/>
           <w:lang w:val="en-IN"/>
         </w:rPr>
+        <w:t>ScreenShot</w:t>
+      </w:r>
+      <w:proofErr w:type="spellEnd"/>
+      <w:r>
+        <w:rPr>
+          <w:bCs/>
+          <w:lang w:val="en-IN"/>
+        </w:rPr>
+        <w:t>.</w:t>
+      </w:r>
+      <w:r>
+        <w:rPr>
+          <w:bCs/>
+          <w:lang w:val="en-IN"/>
+        </w:rPr>
         <w:br/>
       </w:r>
       <w:r>
         <w:rPr>
           <w:bCs/>
+          <w:noProof/>
           <w:lang w:val="en-IN"/>
         </w:rPr>
         <w:drawing>
@@ -1126,7 +1343,7 @@
                     <pic:cNvPicPr/>
                   </pic:nvPicPr>
                   <pic:blipFill>
-                    <a:blip r:embed="rId13"/>
+                    <a:blip r:embed="rId15"/>
                     <a:stretch>
                       <a:fillRect/>
                     </a:stretch>
@@ -1172,17 +1389,10 @@
         <w:pStyle w:val="Heading1"/>
       </w:pPr>
       <w:r>
-        <w:lastRenderedPageBreak/>
-        <w:t xml:space="preserve">Task </w:t>
-      </w:r>
-      <w:r>
-        <w:t>5</w:t>
-      </w:r>
-      <w:r>
-        <w:t xml:space="preserve">: </w:t>
-      </w:r>
-      <w:r>
-        <w:t>Enhanced Data Insights</w:t>
+        <w:t xml:space="preserve">Task 5: </w:t>
+      </w:r>
+      <w:r>
+        <w:t>Visualization and Interactive Features</w:t>
       </w:r>
     </w:p>
     <w:p>
@@ -1290,23 +1500,7 @@
           <w:bCs/>
           <w:lang w:val="en-IN"/>
         </w:rPr>
-        <w:t>Passenger</w:t>
-      </w:r>
-      <w:r>
-        <w:rPr>
-          <w:b/>
-          <w:bCs/>
-          <w:lang w:val="en-IN"/>
-        </w:rPr>
-        <w:t xml:space="preserve">s </w:t>
-      </w:r>
-      <w:r>
-        <w:rPr>
-          <w:b/>
-          <w:bCs/>
-          <w:lang w:val="en-IN"/>
-        </w:rPr>
-        <w:t>by airline</w:t>
+        <w:t>Passengers by airline</w:t>
       </w:r>
     </w:p>
     <w:p>
@@ -1465,13 +1659,7 @@
         <w:rPr>
           <w:lang w:val="en-IN"/>
         </w:rPr>
-        <w:t xml:space="preserve"> </w:t>
-      </w:r>
-      <w:r>
-        <w:rPr>
-          <w:lang w:val="en-IN"/>
-        </w:rPr>
-        <w:t>to filters the visuals</w:t>
+        <w:t xml:space="preserve"> to filters the visuals</w:t>
       </w:r>
     </w:p>
     <w:p>
@@ -1495,23 +1683,23 @@
       </w:r>
       <w:r>
         <w:rPr>
-          <w:lang w:val="en-IN"/>
-        </w:rPr>
-        <w:t xml:space="preserve"> and </w:t>
-      </w:r>
-      <w:r>
-        <w:rPr>
           <w:b/>
           <w:bCs/>
           <w:lang w:val="en-IN"/>
         </w:rPr>
-        <w:t>Bookmarks</w:t>
-      </w:r>
-      <w:r>
-        <w:rPr>
-          <w:lang w:val="en-IN"/>
-        </w:rPr>
-        <w:t xml:space="preserve"> for </w:t>
+        <w:t xml:space="preserve"> </w:t>
+      </w:r>
+      <w:r>
+        <w:rPr>
+          <w:lang w:val="en-IN"/>
+        </w:rPr>
+        <w:t>by right click on any airline visual</w:t>
+      </w:r>
+      <w:r>
+        <w:rPr>
+          <w:lang w:val="en-IN"/>
+        </w:rPr>
+        <w:t xml:space="preserve"> and </w:t>
       </w:r>
       <w:r>
         <w:rPr>
@@ -1519,6 +1707,20 @@
           <w:bCs/>
           <w:lang w:val="en-IN"/>
         </w:rPr>
+        <w:t>Bookmarks</w:t>
+      </w:r>
+      <w:r>
+        <w:rPr>
+          <w:lang w:val="en-IN"/>
+        </w:rPr>
+        <w:t xml:space="preserve"> for </w:t>
+      </w:r>
+      <w:r>
+        <w:rPr>
+          <w:b/>
+          <w:bCs/>
+          <w:lang w:val="en-IN"/>
+        </w:rPr>
         <w:t>Quick views</w:t>
       </w:r>
       <w:r>
@@ -1535,6 +1737,7 @@
       </w:r>
       <w:r>
         <w:rPr>
+          <w:noProof/>
           <w:lang w:val="en-IN"/>
         </w:rPr>
         <w:drawing>
@@ -1553,7 +1756,7 @@
                     <pic:cNvPicPr/>
                   </pic:nvPicPr>
                   <pic:blipFill>
-                    <a:blip r:embed="rId14"/>
+                    <a:blip r:embed="rId16"/>
                     <a:stretch>
                       <a:fillRect/>
                     </a:stretch>
@@ -1578,51 +1781,58 @@
       <w:pPr>
         <w:ind w:left="360"/>
         <w:rPr>
-          <w:lang w:val="en-IN"/>
-        </w:rPr>
-      </w:pPr>
-      <w:r>
-        <w:rPr>
-          <w:lang w:val="en-IN"/>
-        </w:rPr>
-        <w:t xml:space="preserve">After </w:t>
-      </w:r>
-      <w:r>
-        <w:rPr>
           <w:b/>
           <w:bCs/>
           <w:lang w:val="en-IN"/>
         </w:rPr>
-        <w:t>DrillTrough</w:t>
-      </w:r>
-      <w:r>
-        <w:rPr>
-          <w:lang w:val="en-IN"/>
-        </w:rPr>
-        <w:t xml:space="preserve"> leads to Airline specific Pages containing </w:t>
-      </w:r>
+      </w:pPr>
+      <w:r>
+        <w:rPr>
+          <w:lang w:val="en-IN"/>
+        </w:rPr>
+        <w:t xml:space="preserve">After </w:t>
+      </w:r>
+      <w:proofErr w:type="spellStart"/>
       <w:r>
         <w:rPr>
           <w:b/>
           <w:bCs/>
           <w:lang w:val="en-IN"/>
         </w:rPr>
-        <w:t>Bookmarks</w:t>
-      </w:r>
-      <w:r>
-        <w:rPr>
-          <w:lang w:val="en-IN"/>
-        </w:rPr>
-        <w:t xml:space="preserve"> and </w:t>
-      </w:r>
-      <w:proofErr w:type="gramStart"/>
+        <w:t>DrillTrough</w:t>
+      </w:r>
+      <w:proofErr w:type="spellEnd"/>
+      <w:r>
+        <w:rPr>
+          <w:lang w:val="en-IN"/>
+        </w:rPr>
+        <w:t xml:space="preserve"> </w:t>
+      </w:r>
+      <w:r>
+        <w:rPr>
+          <w:lang w:val="en-IN"/>
+        </w:rPr>
+        <w:t>we lands</w:t>
+      </w:r>
+      <w:r>
+        <w:rPr>
+          <w:lang w:val="en-IN"/>
+        </w:rPr>
+        <w:t xml:space="preserve"> to </w:t>
+      </w:r>
       <w:r>
         <w:rPr>
           <w:b/>
           <w:bCs/>
           <w:lang w:val="en-IN"/>
         </w:rPr>
-        <w:t>slicer</w:t>
+        <w:t>Airline specific Pages</w:t>
+      </w:r>
+      <w:r>
+        <w:rPr>
+          <w:lang w:val="en-IN"/>
+        </w:rPr>
+        <w:t xml:space="preserve"> containing </w:t>
       </w:r>
       <w:r>
         <w:rPr>
@@ -1630,20 +1840,13 @@
           <w:bCs/>
           <w:lang w:val="en-IN"/>
         </w:rPr>
-        <w:t xml:space="preserve">  </w:t>
-      </w:r>
-      <w:r>
-        <w:rPr>
-          <w:lang w:val="en-IN"/>
-        </w:rPr>
-        <w:t>with</w:t>
-      </w:r>
-      <w:proofErr w:type="gramEnd"/>
-      <w:r>
-        <w:rPr>
-          <w:lang w:val="en-IN"/>
-        </w:rPr>
-        <w:t xml:space="preserve"> </w:t>
+        <w:t>Bookmarks</w:t>
+      </w:r>
+      <w:r>
+        <w:rPr>
+          <w:lang w:val="en-IN"/>
+        </w:rPr>
+        <w:t xml:space="preserve"> and </w:t>
       </w:r>
       <w:r>
         <w:rPr>
@@ -1651,7 +1854,7 @@
           <w:bCs/>
           <w:lang w:val="en-IN"/>
         </w:rPr>
-        <w:t>Dynamic Page Title</w:t>
+        <w:t>slicer</w:t>
       </w:r>
       <w:r>
         <w:rPr>
@@ -1659,13 +1862,13 @@
           <w:bCs/>
           <w:lang w:val="en-IN"/>
         </w:rPr>
-        <w:t xml:space="preserve"> </w:t>
-      </w:r>
-      <w:r>
-        <w:rPr>
-          <w:lang w:val="en-IN"/>
-        </w:rPr>
-        <w:t xml:space="preserve">and </w:t>
+        <w:t xml:space="preserve">  </w:t>
+      </w:r>
+      <w:r>
+        <w:rPr>
+          <w:lang w:val="en-IN"/>
+        </w:rPr>
+        <w:t xml:space="preserve">with </w:t>
       </w:r>
       <w:r>
         <w:rPr>
@@ -1673,6 +1876,28 @@
           <w:bCs/>
           <w:lang w:val="en-IN"/>
         </w:rPr>
+        <w:t>Dynamic Page Title</w:t>
+      </w:r>
+      <w:r>
+        <w:rPr>
+          <w:b/>
+          <w:bCs/>
+          <w:lang w:val="en-IN"/>
+        </w:rPr>
+        <w:t xml:space="preserve"> </w:t>
+      </w:r>
+      <w:r>
+        <w:rPr>
+          <w:lang w:val="en-IN"/>
+        </w:rPr>
+        <w:t xml:space="preserve">and </w:t>
+      </w:r>
+      <w:r>
+        <w:rPr>
+          <w:b/>
+          <w:bCs/>
+          <w:lang w:val="en-IN"/>
+        </w:rPr>
         <w:t xml:space="preserve">Key insights </w:t>
       </w:r>
       <w:r>
@@ -1680,25 +1905,351 @@
           <w:lang w:val="en-IN"/>
         </w:rPr>
         <w:t>in card visual</w:t>
+      </w:r>
+      <w:r>
+        <w:rPr>
+          <w:lang w:val="en-IN"/>
+        </w:rPr>
+        <w:br/>
+      </w:r>
+      <w:r>
+        <w:rPr>
+          <w:lang w:val="en-IN"/>
+        </w:rPr>
+        <w:br/>
+      </w:r>
+      <w:r>
+        <w:rPr>
+          <w:b/>
+          <w:bCs/>
+          <w:lang w:val="en-IN"/>
+        </w:rPr>
+        <w:t>Back Arrow</w:t>
+      </w:r>
+      <w:r>
+        <w:rPr>
+          <w:lang w:val="en-IN"/>
+        </w:rPr>
+        <w:t xml:space="preserve"> to go back to main dashboard for </w:t>
+      </w:r>
+      <w:r>
+        <w:rPr>
+          <w:b/>
+          <w:bCs/>
+          <w:lang w:val="en-IN"/>
+        </w:rPr>
+        <w:t>drill</w:t>
+      </w:r>
+      <w:r>
+        <w:rPr>
+          <w:b/>
+          <w:bCs/>
+          <w:lang w:val="en-IN"/>
+        </w:rPr>
+        <w:t>-</w:t>
+      </w:r>
+      <w:r>
+        <w:rPr>
+          <w:b/>
+          <w:bCs/>
+          <w:lang w:val="en-IN"/>
+        </w:rPr>
+        <w:t>through</w:t>
+      </w:r>
+      <w:r>
+        <w:rPr>
+          <w:lang w:val="en-IN"/>
+        </w:rPr>
+        <w:t xml:space="preserve"> to </w:t>
+      </w:r>
+      <w:r>
+        <w:rPr>
+          <w:b/>
+          <w:bCs/>
+          <w:lang w:val="en-IN"/>
+        </w:rPr>
+        <w:t>different</w:t>
+      </w:r>
+      <w:r>
+        <w:rPr>
+          <w:lang w:val="en-IN"/>
+        </w:rPr>
+        <w:t xml:space="preserve"> </w:t>
+      </w:r>
+      <w:r>
+        <w:rPr>
+          <w:b/>
+          <w:bCs/>
+          <w:lang w:val="en-IN"/>
+        </w:rPr>
+        <w:t>Airline</w:t>
+      </w:r>
+      <w:r>
+        <w:rPr>
+          <w:lang w:val="en-IN"/>
+        </w:rPr>
+        <w:t xml:space="preserve"> </w:t>
+      </w:r>
+      <w:r>
+        <w:rPr>
+          <w:b/>
+          <w:bCs/>
+          <w:lang w:val="en-IN"/>
+        </w:rPr>
+        <w:t>Specific</w:t>
+      </w:r>
+      <w:r>
+        <w:rPr>
+          <w:lang w:val="en-IN"/>
+        </w:rPr>
+        <w:t xml:space="preserve"> </w:t>
+      </w:r>
+      <w:r>
+        <w:rPr>
+          <w:b/>
+          <w:bCs/>
+          <w:lang w:val="en-IN"/>
+        </w:rPr>
+        <w:t>Pages</w:t>
+      </w:r>
+      <w:r>
+        <w:rPr>
+          <w:b/>
+          <w:bCs/>
+          <w:lang w:val="en-IN"/>
+        </w:rPr>
+        <w:br/>
+        <w:t xml:space="preserve">Bookmarks </w:t>
+      </w:r>
+      <w:r>
+        <w:rPr>
+          <w:lang w:val="en-IN"/>
+        </w:rPr>
+        <w:t>for</w:t>
+      </w:r>
+      <w:r>
+        <w:rPr>
+          <w:b/>
+          <w:bCs/>
+          <w:lang w:val="en-IN"/>
+        </w:rPr>
+        <w:t xml:space="preserve"> destination Chicago </w:t>
+      </w:r>
+      <w:r>
+        <w:rPr>
+          <w:lang w:val="en-IN"/>
+        </w:rPr>
+        <w:t>with</w:t>
+      </w:r>
+      <w:r>
+        <w:rPr>
+          <w:b/>
+          <w:bCs/>
+          <w:lang w:val="en-IN"/>
+        </w:rPr>
+        <w:t xml:space="preserve"> Airlines A</w:t>
       </w:r>
     </w:p>
     <w:p>
       <w:pPr>
         <w:ind w:left="360"/>
         <w:rPr>
+          <w:b/>
+          <w:bCs/>
+          <w:lang w:val="en-IN"/>
+        </w:rPr>
+      </w:pPr>
+      <w:r>
+        <w:rPr>
+          <w:b/>
+          <w:bCs/>
+          <w:lang w:val="en-IN"/>
+        </w:rPr>
+        <w:t xml:space="preserve">Bookmarks </w:t>
+      </w:r>
+      <w:r>
+        <w:rPr>
+          <w:lang w:val="en-IN"/>
+        </w:rPr>
+        <w:t>for</w:t>
+      </w:r>
+      <w:r>
+        <w:rPr>
+          <w:b/>
+          <w:bCs/>
+          <w:lang w:val="en-IN"/>
+        </w:rPr>
+        <w:t xml:space="preserve"> destination </w:t>
+      </w:r>
+      <w:proofErr w:type="spellStart"/>
+      <w:r>
+        <w:rPr>
+          <w:b/>
+          <w:bCs/>
+          <w:lang w:val="en-IN"/>
+        </w:rPr>
+        <w:t>Houstin</w:t>
+      </w:r>
+      <w:proofErr w:type="spellEnd"/>
+      <w:r>
+        <w:rPr>
+          <w:b/>
+          <w:bCs/>
+          <w:lang w:val="en-IN"/>
+        </w:rPr>
+        <w:t xml:space="preserve"> </w:t>
+      </w:r>
+      <w:r>
+        <w:rPr>
+          <w:lang w:val="en-IN"/>
+        </w:rPr>
+        <w:t>with</w:t>
+      </w:r>
+      <w:r>
+        <w:rPr>
+          <w:b/>
+          <w:bCs/>
+          <w:lang w:val="en-IN"/>
+        </w:rPr>
+        <w:t xml:space="preserve"> Airlines C</w:t>
+      </w:r>
+    </w:p>
+    <w:p>
+      <w:pPr>
+        <w:ind w:left="360"/>
+        <w:rPr>
+          <w:lang w:val="en-IN"/>
+        </w:rPr>
+      </w:pPr>
+      <w:r>
+        <w:rPr>
+          <w:b/>
+          <w:bCs/>
+          <w:lang w:val="en-IN"/>
+        </w:rPr>
+        <w:t xml:space="preserve">Reset </w:t>
+      </w:r>
+      <w:r>
+        <w:rPr>
+          <w:lang w:val="en-IN"/>
+        </w:rPr>
+        <w:t>for</w:t>
+      </w:r>
+      <w:r>
+        <w:rPr>
+          <w:b/>
+          <w:bCs/>
+          <w:lang w:val="en-IN"/>
+        </w:rPr>
+        <w:t xml:space="preserve"> Removes </w:t>
+      </w:r>
+      <w:r>
+        <w:rPr>
+          <w:lang w:val="en-IN"/>
+        </w:rPr>
+        <w:t>all</w:t>
+      </w:r>
+      <w:r>
+        <w:rPr>
+          <w:b/>
+          <w:bCs/>
+          <w:lang w:val="en-IN"/>
+        </w:rPr>
+        <w:t xml:space="preserve"> Filters</w:t>
+      </w:r>
+      <w:r>
+        <w:rPr>
+          <w:b/>
+          <w:bCs/>
+          <w:lang w:val="en-IN"/>
+        </w:rPr>
+        <w:br/>
+        <w:t xml:space="preserve">Slicer </w:t>
+      </w:r>
+      <w:r>
+        <w:rPr>
+          <w:lang w:val="en-IN"/>
+        </w:rPr>
+        <w:t>for</w:t>
+      </w:r>
+      <w:r>
+        <w:rPr>
+          <w:b/>
+          <w:bCs/>
+          <w:lang w:val="en-IN"/>
+        </w:rPr>
+        <w:t xml:space="preserve"> Destinations</w:t>
+      </w:r>
+      <w:r>
+        <w:rPr>
+          <w:b/>
+          <w:bCs/>
+          <w:lang w:val="en-IN"/>
+        </w:rPr>
+        <w:br/>
+        <w:t xml:space="preserve">columns chart </w:t>
+      </w:r>
+      <w:r>
+        <w:rPr>
+          <w:lang w:val="en-IN"/>
+        </w:rPr>
+        <w:t>for</w:t>
+      </w:r>
+      <w:r>
+        <w:rPr>
+          <w:b/>
+          <w:bCs/>
+          <w:lang w:val="en-IN"/>
+        </w:rPr>
+        <w:t xml:space="preserve"> Total Booking Status </w:t>
+      </w:r>
+      <w:r>
+        <w:rPr>
+          <w:lang w:val="en-IN"/>
+        </w:rPr>
+        <w:t>and</w:t>
+      </w:r>
+      <w:r>
+        <w:rPr>
+          <w:b/>
+          <w:bCs/>
+          <w:lang w:val="en-IN"/>
+        </w:rPr>
+        <w:t xml:space="preserve"> Flights </w:t>
+      </w:r>
+      <w:r>
+        <w:rPr>
+          <w:lang w:val="en-IN"/>
+        </w:rPr>
+        <w:t>by</w:t>
+      </w:r>
+      <w:r>
+        <w:rPr>
+          <w:b/>
+          <w:bCs/>
+          <w:lang w:val="en-IN"/>
+        </w:rPr>
+        <w:t xml:space="preserve"> Destination</w:t>
+      </w:r>
+    </w:p>
+    <w:p>
+      <w:pPr>
+        <w:ind w:left="360"/>
+        <w:rPr>
           <w:lang w:val="en-IN"/>
         </w:rPr>
       </w:pPr>
       <w:r>
         <w:rPr>
           <w:noProof/>
+          <w:lang w:val="en-IN"/>
         </w:rPr>
         <w:lastRenderedPageBreak/>
         <w:drawing>
-          <wp:inline distT="0" distB="0" distL="0" distR="0" wp14:anchorId="32D76298" wp14:editId="25DD6C0B">
-            <wp:extent cx="5486400" cy="3422650"/>
+          <wp:inline distT="0" distB="0" distL="0" distR="0" wp14:anchorId="16AED679" wp14:editId="2FAE9C1B">
+            <wp:extent cx="5486400" cy="3308350"/>
             <wp:effectExtent l="0" t="0" r="0" b="6350"/>
-            <wp:docPr id="653015348" name="Picture 1"/>
+            <wp:docPr id="236567598" name="Picture 1"/>
             <wp:cNvGraphicFramePr>
               <a:graphicFrameLocks xmlns:a="http://schemas.openxmlformats.org/drawingml/2006/main" noChangeAspect="1"/>
             </wp:cNvGraphicFramePr>
@@ -1706,393 +2257,7 @@
               <a:graphicData uri="http://schemas.openxmlformats.org/drawingml/2006/picture">
                 <pic:pic xmlns:pic="http://schemas.openxmlformats.org/drawingml/2006/picture">
                   <pic:nvPicPr>
-                    <pic:cNvPr id="653015348" name=""/>
-                    <pic:cNvPicPr/>
-                  </pic:nvPicPr>
-                  <pic:blipFill>
-                    <a:blip r:embed="rId15"/>
-                    <a:stretch>
-                      <a:fillRect/>
-                    </a:stretch>
-                  </pic:blipFill>
-                  <pic:spPr>
-                    <a:xfrm>
-                      <a:off x="0" y="0"/>
-                      <a:ext cx="5486400" cy="3422650"/>
-                    </a:xfrm>
-                    <a:prstGeom prst="rect">
-                      <a:avLst/>
-                    </a:prstGeom>
-                  </pic:spPr>
-                </pic:pic>
-              </a:graphicData>
-            </a:graphic>
-          </wp:inline>
-        </w:drawing>
-      </w:r>
-      <w:r>
-        <w:rPr>
-          <w:lang w:val="en-IN"/>
-        </w:rPr>
-        <w:br/>
-      </w:r>
-      <w:r>
-        <w:rPr>
-          <w:lang w:val="en-IN"/>
-        </w:rPr>
-        <w:br/>
-      </w:r>
-      <w:r>
-        <w:rPr>
-          <w:lang w:val="en-IN"/>
-        </w:rPr>
-        <w:br/>
-      </w:r>
-      <w:r>
-        <w:rPr>
-          <w:lang w:val="en-IN"/>
-        </w:rPr>
-        <w:br/>
-      </w:r>
-      <w:r>
-        <w:rPr>
-          <w:lang w:val="en-IN"/>
-        </w:rPr>
-        <w:br/>
-      </w:r>
-    </w:p>
-    <w:p>
-      <w:pPr>
-        <w:pStyle w:val="ListParagraph"/>
-        <w:numPr>
-          <w:ilvl w:val="0"/>
-          <w:numId w:val="14"/>
-        </w:numPr>
-        <w:rPr>
-          <w:lang w:val="en-IN"/>
-        </w:rPr>
-      </w:pPr>
-      <w:r>
-        <w:rPr>
-          <w:lang w:val="en-IN"/>
-        </w:rPr>
-        <w:lastRenderedPageBreak/>
-        <w:t xml:space="preserve">Created </w:t>
-      </w:r>
-      <w:r>
-        <w:rPr>
-          <w:lang w:val="en-IN"/>
-        </w:rPr>
-        <w:t xml:space="preserve">Airline </w:t>
-      </w:r>
-      <w:r>
-        <w:rPr>
-          <w:lang w:val="en-IN"/>
-        </w:rPr>
-        <w:t xml:space="preserve">specific page focused on </w:t>
-      </w:r>
-      <w:r>
-        <w:rPr>
-          <w:b/>
-          <w:bCs/>
-          <w:lang w:val="en-IN"/>
-        </w:rPr>
-        <w:t>Airline</w:t>
-      </w:r>
-      <w:r>
-        <w:rPr>
-          <w:lang w:val="en-IN"/>
-        </w:rPr>
-        <w:t>-</w:t>
-      </w:r>
-      <w:r>
-        <w:rPr>
-          <w:b/>
-          <w:bCs/>
-          <w:lang w:val="en-IN"/>
-        </w:rPr>
-        <w:t>specific</w:t>
-      </w:r>
-      <w:r>
-        <w:rPr>
-          <w:lang w:val="en-IN"/>
-        </w:rPr>
-        <w:t xml:space="preserve"> </w:t>
-      </w:r>
-      <w:r>
-        <w:rPr>
-          <w:b/>
-          <w:bCs/>
-          <w:lang w:val="en-IN"/>
-        </w:rPr>
-        <w:t>All</w:t>
-      </w:r>
-      <w:r>
-        <w:rPr>
-          <w:lang w:val="en-IN"/>
-        </w:rPr>
-        <w:t xml:space="preserve"> </w:t>
-      </w:r>
-      <w:r>
-        <w:rPr>
-          <w:b/>
-          <w:bCs/>
-          <w:lang w:val="en-IN"/>
-        </w:rPr>
-        <w:t xml:space="preserve">Info </w:t>
-      </w:r>
-      <w:r>
-        <w:rPr>
-          <w:lang w:val="en-IN"/>
-        </w:rPr>
-        <w:t xml:space="preserve">with </w:t>
-      </w:r>
-      <w:r>
-        <w:rPr>
-          <w:b/>
-          <w:bCs/>
-          <w:lang w:val="en-IN"/>
-        </w:rPr>
-        <w:t>interactive</w:t>
-      </w:r>
-      <w:r>
-        <w:rPr>
-          <w:b/>
-          <w:bCs/>
-          <w:lang w:val="en-IN"/>
-        </w:rPr>
-        <w:t xml:space="preserve"> </w:t>
-      </w:r>
-      <w:r>
-        <w:rPr>
-          <w:b/>
-          <w:bCs/>
-          <w:lang w:val="en-IN"/>
-        </w:rPr>
-        <w:t>Slicers</w:t>
-      </w:r>
-      <w:r>
-        <w:rPr>
-          <w:b/>
-          <w:bCs/>
-          <w:lang w:val="en-IN"/>
-        </w:rPr>
-        <w:t xml:space="preserve"> </w:t>
-      </w:r>
-      <w:r>
-        <w:rPr>
-          <w:lang w:val="en-IN"/>
-        </w:rPr>
-        <w:t xml:space="preserve">for </w:t>
-      </w:r>
-      <w:r>
-        <w:rPr>
-          <w:b/>
-          <w:bCs/>
-          <w:lang w:val="en-IN"/>
-        </w:rPr>
-        <w:t>Airline</w:t>
-      </w:r>
-      <w:r>
-        <w:rPr>
-          <w:lang w:val="en-IN"/>
-        </w:rPr>
-        <w:t xml:space="preserve"> and </w:t>
-      </w:r>
-      <w:r>
-        <w:rPr>
-          <w:b/>
-          <w:bCs/>
-          <w:lang w:val="en-IN"/>
-        </w:rPr>
-        <w:t>Destination</w:t>
-      </w:r>
-      <w:r>
-        <w:rPr>
-          <w:b/>
-          <w:bCs/>
-          <w:lang w:val="en-IN"/>
-        </w:rPr>
-        <w:t>s</w:t>
-      </w:r>
-      <w:r>
-        <w:rPr>
-          <w:b/>
-          <w:bCs/>
-          <w:lang w:val="en-IN"/>
-        </w:rPr>
-        <w:t xml:space="preserve"> </w:t>
-      </w:r>
-      <w:r>
-        <w:rPr>
-          <w:b/>
-          <w:bCs/>
-          <w:lang w:val="en-IN"/>
-        </w:rPr>
-        <w:br/>
-      </w:r>
-      <w:r>
-        <w:rPr>
-          <w:lang w:val="en-IN"/>
-        </w:rPr>
-        <w:drawing>
-          <wp:inline distT="0" distB="0" distL="0" distR="0" wp14:anchorId="208F5C08" wp14:editId="5C8A7490">
-            <wp:extent cx="5486400" cy="3442335"/>
-            <wp:effectExtent l="0" t="0" r="0" b="5715"/>
-            <wp:docPr id="1691933888" name="Picture 1"/>
-            <wp:cNvGraphicFramePr>
-              <a:graphicFrameLocks xmlns:a="http://schemas.openxmlformats.org/drawingml/2006/main" noChangeAspect="1"/>
-            </wp:cNvGraphicFramePr>
-            <a:graphic xmlns:a="http://schemas.openxmlformats.org/drawingml/2006/main">
-              <a:graphicData uri="http://schemas.openxmlformats.org/drawingml/2006/picture">
-                <pic:pic xmlns:pic="http://schemas.openxmlformats.org/drawingml/2006/picture">
-                  <pic:nvPicPr>
-                    <pic:cNvPr id="1691933888" name=""/>
-                    <pic:cNvPicPr/>
-                  </pic:nvPicPr>
-                  <pic:blipFill>
-                    <a:blip r:embed="rId16"/>
-                    <a:stretch>
-                      <a:fillRect/>
-                    </a:stretch>
-                  </pic:blipFill>
-                  <pic:spPr>
-                    <a:xfrm>
-                      <a:off x="0" y="0"/>
-                      <a:ext cx="5486400" cy="3442335"/>
-                    </a:xfrm>
-                    <a:prstGeom prst="rect">
-                      <a:avLst/>
-                    </a:prstGeom>
-                  </pic:spPr>
-                </pic:pic>
-              </a:graphicData>
-            </a:graphic>
-          </wp:inline>
-        </w:drawing>
-      </w:r>
-    </w:p>
-    <w:p>
-      <w:pPr>
-        <w:rPr>
-          <w:b/>
-          <w:bCs/>
-          <w:lang w:val="en-IN"/>
-        </w:rPr>
-      </w:pPr>
-    </w:p>
-    <w:p>
-      <w:pPr>
-        <w:pStyle w:val="Heading1"/>
-      </w:pPr>
-      <w:r>
-        <w:lastRenderedPageBreak/>
-        <w:t xml:space="preserve">Task 5: </w:t>
-      </w:r>
-      <w:r>
-        <w:t>Final Dashboard and Power BI Service</w:t>
-      </w:r>
-    </w:p>
-    <w:p>
-      <w:pPr>
-        <w:pStyle w:val="Heading1"/>
-      </w:pPr>
-      <w:r>
-        <w:t>Objective:</w:t>
-      </w:r>
-    </w:p>
-    <w:p>
-      <w:pPr>
-        <w:pStyle w:val="Heading2"/>
-        <w:rPr>
-          <w:rFonts w:asciiTheme="minorHAnsi" w:eastAsiaTheme="minorEastAsia" w:hAnsiTheme="minorHAnsi" w:cstheme="minorBidi"/>
-          <w:b w:val="0"/>
-          <w:bCs w:val="0"/>
-          <w:color w:val="auto"/>
-          <w:sz w:val="22"/>
-          <w:szCs w:val="22"/>
-        </w:rPr>
-      </w:pPr>
-      <w:r>
-        <w:rPr>
-          <w:rFonts w:asciiTheme="minorHAnsi" w:eastAsiaTheme="minorEastAsia" w:hAnsiTheme="minorHAnsi" w:cstheme="minorBidi"/>
-          <w:b w:val="0"/>
-          <w:bCs w:val="0"/>
-          <w:color w:val="auto"/>
-          <w:sz w:val="22"/>
-          <w:szCs w:val="22"/>
-        </w:rPr>
-        <w:t>The objective was to design a comprehensive dashboard and publish it to the Power BI Service with scheduled refresh and Row-Level Security (RLS).</w:t>
-      </w:r>
-    </w:p>
-    <w:p>
-      <w:pPr>
-        <w:pStyle w:val="Heading2"/>
-      </w:pPr>
-      <w:r>
-        <w:t>Steps Completed:</w:t>
-      </w:r>
-    </w:p>
-    <w:p>
-      <w:pPr>
-        <w:pStyle w:val="ListParagraph"/>
-        <w:numPr>
-          <w:ilvl w:val="0"/>
-          <w:numId w:val="12"/>
-        </w:numPr>
-        <w:rPr>
-          <w:lang w:val="en-IN"/>
-        </w:rPr>
-      </w:pPr>
-      <w:r>
-        <w:rPr>
-          <w:lang w:val="en-IN"/>
-        </w:rPr>
-        <w:t xml:space="preserve">Designed a final </w:t>
-      </w:r>
-      <w:r>
-        <w:rPr>
-          <w:b/>
-          <w:bCs/>
-          <w:lang w:val="en-IN"/>
-        </w:rPr>
-        <w:t>dashboard</w:t>
-      </w:r>
-      <w:r>
-        <w:rPr>
-          <w:lang w:val="en-IN"/>
-        </w:rPr>
-        <w:t xml:space="preserve"> with key visuals and insights</w:t>
-      </w:r>
-      <w:r>
-        <w:rPr>
-          <w:lang w:val="en-IN"/>
-        </w:rPr>
-        <w:t xml:space="preserve"> over power Bi Service</w:t>
-      </w:r>
-      <w:r>
-        <w:rPr>
-          <w:lang w:val="en-IN"/>
-        </w:rPr>
-        <w:br/>
-      </w:r>
-      <w:r>
-        <w:rPr>
-          <w:lang w:val="en-IN"/>
-        </w:rPr>
-        <w:drawing>
-          <wp:inline distT="0" distB="0" distL="0" distR="0" wp14:anchorId="42AEDC84" wp14:editId="590CDE34">
-            <wp:extent cx="5486400" cy="2604135"/>
-            <wp:effectExtent l="0" t="0" r="0" b="5715"/>
-            <wp:docPr id="647163532" name="Picture 1"/>
-            <wp:cNvGraphicFramePr>
-              <a:graphicFrameLocks xmlns:a="http://schemas.openxmlformats.org/drawingml/2006/main" noChangeAspect="1"/>
-            </wp:cNvGraphicFramePr>
-            <a:graphic xmlns:a="http://schemas.openxmlformats.org/drawingml/2006/main">
-              <a:graphicData uri="http://schemas.openxmlformats.org/drawingml/2006/picture">
-                <pic:pic xmlns:pic="http://schemas.openxmlformats.org/drawingml/2006/picture">
-                  <pic:nvPicPr>
-                    <pic:cNvPr id="647163532" name=""/>
+                    <pic:cNvPr id="236567598" name=""/>
                     <pic:cNvPicPr/>
                   </pic:nvPicPr>
                   <pic:blipFill>
@@ -2104,7 +2269,7 @@
                   <pic:spPr>
                     <a:xfrm>
                       <a:off x="0" y="0"/>
-                      <a:ext cx="5486400" cy="2604135"/>
+                      <a:ext cx="5486400" cy="3308350"/>
                     </a:xfrm>
                     <a:prstGeom prst="rect">
                       <a:avLst/>
@@ -2116,13 +2281,43 @@
           </wp:inline>
         </w:drawing>
       </w:r>
+      <w:r>
+        <w:rPr>
+          <w:lang w:val="en-IN"/>
+        </w:rPr>
+        <w:br/>
+      </w:r>
+      <w:r>
+        <w:rPr>
+          <w:lang w:val="en-IN"/>
+        </w:rPr>
+        <w:br/>
+      </w:r>
+      <w:r>
+        <w:rPr>
+          <w:lang w:val="en-IN"/>
+        </w:rPr>
+        <w:br/>
+      </w:r>
+      <w:r>
+        <w:rPr>
+          <w:lang w:val="en-IN"/>
+        </w:rPr>
+        <w:br/>
+      </w:r>
+      <w:r>
+        <w:rPr>
+          <w:lang w:val="en-IN"/>
+        </w:rPr>
+        <w:br/>
+      </w:r>
     </w:p>
     <w:p>
       <w:pPr>
         <w:pStyle w:val="ListParagraph"/>
         <w:numPr>
           <w:ilvl w:val="0"/>
-          <w:numId w:val="12"/>
+          <w:numId w:val="14"/>
         </w:numPr>
         <w:rPr>
           <w:lang w:val="en-IN"/>
@@ -2132,7 +2327,19 @@
         <w:rPr>
           <w:lang w:val="en-IN"/>
         </w:rPr>
-        <w:t xml:space="preserve">Configured </w:t>
+        <w:t xml:space="preserve">Created </w:t>
+      </w:r>
+      <w:r>
+        <w:rPr>
+          <w:lang w:val="en-IN"/>
+        </w:rPr>
+        <w:t xml:space="preserve">Airline </w:t>
+      </w:r>
+      <w:r>
+        <w:rPr>
+          <w:lang w:val="en-IN"/>
+        </w:rPr>
+        <w:t xml:space="preserve">specific page focused on </w:t>
       </w:r>
       <w:r>
         <w:rPr>
@@ -2140,25 +2347,13 @@
           <w:bCs/>
           <w:lang w:val="en-IN"/>
         </w:rPr>
-        <w:t>Row-Level Security (RLS)</w:t>
-      </w:r>
-      <w:r>
-        <w:rPr>
-          <w:lang w:val="en-IN"/>
-        </w:rPr>
-        <w:t xml:space="preserve"> </w:t>
-      </w:r>
-      <w:r>
-        <w:rPr>
-          <w:lang w:val="en-IN"/>
-        </w:rPr>
-        <w:t xml:space="preserve">in Power Bi Desktop </w:t>
-      </w:r>
-      <w:r>
-        <w:rPr>
-          <w:lang w:val="en-IN"/>
-        </w:rPr>
-        <w:t xml:space="preserve">for </w:t>
+        <w:t>Airline</w:t>
+      </w:r>
+      <w:r>
+        <w:rPr>
+          <w:lang w:val="en-IN"/>
+        </w:rPr>
+        <w:t>-</w:t>
       </w:r>
       <w:r>
         <w:rPr>
@@ -2166,10 +2361,150 @@
           <w:bCs/>
           <w:lang w:val="en-IN"/>
         </w:rPr>
-        <w:t>Airline A</w:t>
-      </w:r>
-      <w:r>
-        <w:rPr>
+        <w:t>specific</w:t>
+      </w:r>
+      <w:r>
+        <w:rPr>
+          <w:lang w:val="en-IN"/>
+        </w:rPr>
+        <w:t xml:space="preserve"> </w:t>
+      </w:r>
+      <w:r>
+        <w:rPr>
+          <w:b/>
+          <w:bCs/>
+          <w:lang w:val="en-IN"/>
+        </w:rPr>
+        <w:t>All</w:t>
+      </w:r>
+      <w:r>
+        <w:rPr>
+          <w:lang w:val="en-IN"/>
+        </w:rPr>
+        <w:t xml:space="preserve"> </w:t>
+      </w:r>
+      <w:r>
+        <w:rPr>
+          <w:b/>
+          <w:bCs/>
+          <w:lang w:val="en-IN"/>
+        </w:rPr>
+        <w:t xml:space="preserve">Info </w:t>
+      </w:r>
+      <w:r>
+        <w:rPr>
+          <w:lang w:val="en-IN"/>
+        </w:rPr>
+        <w:t xml:space="preserve">with </w:t>
+      </w:r>
+      <w:r>
+        <w:rPr>
+          <w:b/>
+          <w:bCs/>
+          <w:lang w:val="en-IN"/>
+        </w:rPr>
+        <w:t>interactive</w:t>
+      </w:r>
+      <w:r>
+        <w:rPr>
+          <w:b/>
+          <w:bCs/>
+          <w:lang w:val="en-IN"/>
+        </w:rPr>
+        <w:t xml:space="preserve"> </w:t>
+      </w:r>
+      <w:r>
+        <w:rPr>
+          <w:b/>
+          <w:bCs/>
+          <w:lang w:val="en-IN"/>
+        </w:rPr>
+        <w:t>Slicers</w:t>
+      </w:r>
+      <w:r>
+        <w:rPr>
+          <w:b/>
+          <w:bCs/>
+          <w:lang w:val="en-IN"/>
+        </w:rPr>
+        <w:t xml:space="preserve"> </w:t>
+      </w:r>
+      <w:r>
+        <w:rPr>
+          <w:lang w:val="en-IN"/>
+        </w:rPr>
+        <w:t xml:space="preserve">for </w:t>
+      </w:r>
+      <w:r>
+        <w:rPr>
+          <w:b/>
+          <w:bCs/>
+          <w:lang w:val="en-IN"/>
+        </w:rPr>
+        <w:t>Airline</w:t>
+      </w:r>
+      <w:r>
+        <w:rPr>
+          <w:lang w:val="en-IN"/>
+        </w:rPr>
+        <w:t xml:space="preserve"> and </w:t>
+      </w:r>
+      <w:r>
+        <w:rPr>
+          <w:b/>
+          <w:bCs/>
+          <w:lang w:val="en-IN"/>
+        </w:rPr>
+        <w:t>Destination</w:t>
+      </w:r>
+      <w:r>
+        <w:rPr>
+          <w:b/>
+          <w:bCs/>
+          <w:lang w:val="en-IN"/>
+        </w:rPr>
+        <w:t>s</w:t>
+      </w:r>
+      <w:r>
+        <w:rPr>
+          <w:b/>
+          <w:bCs/>
+          <w:lang w:val="en-IN"/>
+        </w:rPr>
+        <w:t xml:space="preserve"> </w:t>
+      </w:r>
+      <w:r>
+        <w:rPr>
+          <w:lang w:val="en-IN"/>
+        </w:rPr>
+        <w:t>with</w:t>
+      </w:r>
+      <w:r>
+        <w:rPr>
+          <w:b/>
+          <w:bCs/>
+          <w:lang w:val="en-IN"/>
+        </w:rPr>
+        <w:t xml:space="preserve"> Key Insights </w:t>
+      </w:r>
+      <w:r>
+        <w:rPr>
+          <w:lang w:val="en-IN"/>
+        </w:rPr>
+        <w:t>and</w:t>
+      </w:r>
+      <w:r>
+        <w:rPr>
+          <w:b/>
+          <w:bCs/>
+          <w:lang w:val="en-IN"/>
+        </w:rPr>
+        <w:t xml:space="preserve"> visuals</w:t>
+      </w:r>
+      <w:r>
+        <w:rPr>
+          <w:b/>
+          <w:bCs/>
           <w:lang w:val="en-IN"/>
         </w:rPr>
         <w:br/>
@@ -2180,10 +2515,10 @@
           <w:lang w:val="en-IN"/>
         </w:rPr>
         <w:drawing>
-          <wp:inline distT="0" distB="0" distL="0" distR="0" wp14:anchorId="391B557E" wp14:editId="2629FF92">
-            <wp:extent cx="5486400" cy="3218180"/>
-            <wp:effectExtent l="0" t="0" r="0" b="1270"/>
-            <wp:docPr id="1914742920" name="Picture 2"/>
+          <wp:inline distT="0" distB="0" distL="0" distR="0" wp14:anchorId="3D2F4D92" wp14:editId="6F9C5B3B">
+            <wp:extent cx="5486400" cy="3088005"/>
+            <wp:effectExtent l="0" t="0" r="0" b="0"/>
+            <wp:docPr id="1593679264" name="Picture 1"/>
             <wp:cNvGraphicFramePr>
               <a:graphicFrameLocks xmlns:a="http://schemas.openxmlformats.org/drawingml/2006/main" noChangeAspect="1"/>
             </wp:cNvGraphicFramePr>
@@ -2191,7 +2526,7 @@
               <a:graphicData uri="http://schemas.openxmlformats.org/drawingml/2006/picture">
                 <pic:pic xmlns:pic="http://schemas.openxmlformats.org/drawingml/2006/picture">
                   <pic:nvPicPr>
-                    <pic:cNvPr id="1914742920" name="Picture 1914742920"/>
+                    <pic:cNvPr id="1593679264" name=""/>
                     <pic:cNvPicPr/>
                   </pic:nvPicPr>
                   <pic:blipFill>
@@ -2203,7 +2538,7 @@
                   <pic:spPr>
                     <a:xfrm>
                       <a:off x="0" y="0"/>
-                      <a:ext cx="5486400" cy="3218180"/>
+                      <a:ext cx="5486400" cy="3088005"/>
                     </a:xfrm>
                     <a:prstGeom prst="rect">
                       <a:avLst/>
@@ -2215,20 +2550,89 @@
           </wp:inline>
         </w:drawing>
       </w:r>
-      <w:r>
-        <w:rPr>
-          <w:lang w:val="en-IN"/>
-        </w:rPr>
-        <w:br/>
-      </w:r>
-      <w:r>
+    </w:p>
+    <w:p>
+      <w:pPr>
         <w:rPr>
           <w:b/>
           <w:bCs/>
           <w:lang w:val="en-IN"/>
         </w:rPr>
-        <w:lastRenderedPageBreak/>
-        <w:t>A</w:t>
+      </w:pPr>
+    </w:p>
+    <w:p>
+      <w:pPr>
+        <w:pStyle w:val="Heading1"/>
+      </w:pPr>
+      <w:r>
+        <w:t xml:space="preserve">Task </w:t>
+      </w:r>
+      <w:r>
+        <w:t>6</w:t>
+      </w:r>
+      <w:r>
+        <w:t xml:space="preserve">: </w:t>
+      </w:r>
+      <w:r>
+        <w:t>Final Dashboard and Power BI Service</w:t>
+      </w:r>
+    </w:p>
+    <w:p>
+      <w:pPr>
+        <w:pStyle w:val="Heading1"/>
+      </w:pPr>
+      <w:r>
+        <w:t>Objective:</w:t>
+      </w:r>
+    </w:p>
+    <w:p>
+      <w:pPr>
+        <w:pStyle w:val="Heading2"/>
+        <w:rPr>
+          <w:rFonts w:asciiTheme="minorHAnsi" w:eastAsiaTheme="minorEastAsia" w:hAnsiTheme="minorHAnsi" w:cstheme="minorBidi"/>
+          <w:b w:val="0"/>
+          <w:bCs w:val="0"/>
+          <w:color w:val="auto"/>
+          <w:sz w:val="22"/>
+          <w:szCs w:val="22"/>
+        </w:rPr>
+      </w:pPr>
+      <w:r>
+        <w:rPr>
+          <w:rFonts w:asciiTheme="minorHAnsi" w:eastAsiaTheme="minorEastAsia" w:hAnsiTheme="minorHAnsi" w:cstheme="minorBidi"/>
+          <w:b w:val="0"/>
+          <w:bCs w:val="0"/>
+          <w:color w:val="auto"/>
+          <w:sz w:val="22"/>
+          <w:szCs w:val="22"/>
+        </w:rPr>
+        <w:t>The objective was to design a comprehensive dashboard and publish it to the Power BI Service with scheduled refresh and Row-Level Security (RLS).</w:t>
+      </w:r>
+    </w:p>
+    <w:p>
+      <w:pPr>
+        <w:pStyle w:val="Heading2"/>
+      </w:pPr>
+      <w:r>
+        <w:t>Steps Completed:</w:t>
+      </w:r>
+    </w:p>
+    <w:p>
+      <w:pPr>
+        <w:pStyle w:val="ListParagraph"/>
+        <w:numPr>
+          <w:ilvl w:val="0"/>
+          <w:numId w:val="12"/>
+        </w:numPr>
+        <w:rPr>
+          <w:lang w:val="en-IN"/>
+        </w:rPr>
+      </w:pPr>
+      <w:r>
+        <w:rPr>
+          <w:lang w:val="en-IN"/>
+        </w:rPr>
+        <w:t xml:space="preserve">Designed a final </w:t>
       </w:r>
       <w:r>
         <w:rPr>
@@ -2236,13 +2640,31 @@
           <w:bCs/>
           <w:lang w:val="en-IN"/>
         </w:rPr>
-        <w:t>ssigned it to a specific user</w:t>
-      </w:r>
-      <w:r>
-        <w:rPr>
-          <w:lang w:val="en-IN"/>
-        </w:rPr>
-        <w:t xml:space="preserve"> using </w:t>
+        <w:t>dashboard</w:t>
+      </w:r>
+      <w:r>
+        <w:rPr>
+          <w:lang w:val="en-IN"/>
+        </w:rPr>
+        <w:t xml:space="preserve"> with key visuals and insights</w:t>
+      </w:r>
+      <w:r>
+        <w:rPr>
+          <w:lang w:val="en-IN"/>
+        </w:rPr>
+        <w:t xml:space="preserve"> over power Bi Service</w:t>
+      </w:r>
+      <w:r>
+        <w:rPr>
+          <w:lang w:val="en-IN"/>
+        </w:rPr>
+        <w:t xml:space="preserve"> </w:t>
+      </w:r>
+      <w:r>
+        <w:rPr>
+          <w:lang w:val="en-IN"/>
+        </w:rPr>
+        <w:br/>
       </w:r>
       <w:r>
         <w:rPr>
@@ -2250,7 +2672,262 @@
           <w:bCs/>
           <w:lang w:val="en-IN"/>
         </w:rPr>
-        <w:t>Power Bi Service</w:t>
+        <w:t>Pie Chart</w:t>
+      </w:r>
+      <w:r>
+        <w:rPr>
+          <w:lang w:val="en-IN"/>
+        </w:rPr>
+        <w:t xml:space="preserve"> = Shows </w:t>
+      </w:r>
+      <w:r>
+        <w:rPr>
+          <w:b/>
+          <w:bCs/>
+          <w:lang w:val="en-IN"/>
+        </w:rPr>
+        <w:t>Total Passengers and Total Tickets</w:t>
+      </w:r>
+      <w:r>
+        <w:rPr>
+          <w:lang w:val="en-IN"/>
+        </w:rPr>
+        <w:t xml:space="preserve"> with </w:t>
+      </w:r>
+      <w:r>
+        <w:rPr>
+          <w:b/>
+          <w:bCs/>
+          <w:lang w:val="en-IN"/>
+        </w:rPr>
+        <w:t>Dynamic Title</w:t>
+      </w:r>
+      <w:r>
+        <w:rPr>
+          <w:b/>
+          <w:bCs/>
+          <w:lang w:val="en-IN"/>
+        </w:rPr>
+        <w:br/>
+        <w:t xml:space="preserve">Column Chart = </w:t>
+      </w:r>
+      <w:r>
+        <w:rPr>
+          <w:lang w:val="en-IN"/>
+        </w:rPr>
+        <w:t xml:space="preserve">Column Chart Shows Total Booking Status </w:t>
+      </w:r>
+      <w:r>
+        <w:rPr>
+          <w:lang w:val="en-IN"/>
+        </w:rPr>
+        <w:br/>
+      </w:r>
+      <w:r>
+        <w:rPr>
+          <w:b/>
+          <w:bCs/>
+          <w:lang w:val="en-IN"/>
+        </w:rPr>
+        <w:t>Stacked Column Chart</w:t>
+      </w:r>
+      <w:r>
+        <w:rPr>
+          <w:lang w:val="en-IN"/>
+        </w:rPr>
+        <w:t xml:space="preserve"> = Shows Total Flights By Destination and Airline</w:t>
+      </w:r>
+      <w:r>
+        <w:rPr>
+          <w:lang w:val="en-IN"/>
+        </w:rPr>
+        <w:br/>
+      </w:r>
+      <w:r>
+        <w:rPr>
+          <w:b/>
+          <w:bCs/>
+          <w:lang w:val="en-IN"/>
+        </w:rPr>
+        <w:t>Slicers</w:t>
+      </w:r>
+      <w:r>
+        <w:rPr>
+          <w:lang w:val="en-IN"/>
+        </w:rPr>
+        <w:t xml:space="preserve"> = </w:t>
+      </w:r>
+      <w:r>
+        <w:rPr>
+          <w:b/>
+          <w:bCs/>
+          <w:lang w:val="en-IN"/>
+        </w:rPr>
+        <w:t>Slicer</w:t>
+      </w:r>
+      <w:r>
+        <w:rPr>
+          <w:lang w:val="en-IN"/>
+        </w:rPr>
+        <w:t xml:space="preserve"> for </w:t>
+      </w:r>
+      <w:r>
+        <w:rPr>
+          <w:b/>
+          <w:bCs/>
+          <w:lang w:val="en-IN"/>
+        </w:rPr>
+        <w:t>Airlines</w:t>
+      </w:r>
+      <w:r>
+        <w:rPr>
+          <w:lang w:val="en-IN"/>
+        </w:rPr>
+        <w:t xml:space="preserve"> Types and </w:t>
+      </w:r>
+      <w:r>
+        <w:rPr>
+          <w:b/>
+          <w:bCs/>
+          <w:lang w:val="en-IN"/>
+        </w:rPr>
+        <w:t>Destinations</w:t>
+      </w:r>
+      <w:r>
+        <w:rPr>
+          <w:b/>
+          <w:bCs/>
+          <w:lang w:val="en-IN"/>
+        </w:rPr>
+        <w:br/>
+      </w:r>
+      <w:r>
+        <w:rPr>
+          <w:b/>
+          <w:bCs/>
+          <w:lang w:val="en-IN"/>
+        </w:rPr>
+        <w:t>key visuals</w:t>
+      </w:r>
+      <w:r>
+        <w:rPr>
+          <w:lang w:val="en-IN"/>
+        </w:rPr>
+        <w:t xml:space="preserve"> </w:t>
+      </w:r>
+      <w:r>
+        <w:rPr>
+          <w:b/>
+          <w:bCs/>
+          <w:lang w:val="en-IN"/>
+        </w:rPr>
+        <w:t>= Uses Cards</w:t>
+      </w:r>
+      <w:r>
+        <w:rPr>
+          <w:lang w:val="en-IN"/>
+        </w:rPr>
+        <w:t xml:space="preserve"> for </w:t>
+      </w:r>
+      <w:r>
+        <w:rPr>
+          <w:b/>
+          <w:bCs/>
+          <w:lang w:val="en-IN"/>
+        </w:rPr>
+        <w:t>Total</w:t>
+      </w:r>
+      <w:r>
+        <w:rPr>
+          <w:lang w:val="en-IN"/>
+        </w:rPr>
+        <w:t xml:space="preserve"> |</w:t>
+      </w:r>
+      <w:r>
+        <w:rPr>
+          <w:lang w:val="en-IN"/>
+        </w:rPr>
+        <w:t xml:space="preserve"> </w:t>
+      </w:r>
+      <w:r>
+        <w:rPr>
+          <w:b/>
+          <w:bCs/>
+          <w:lang w:val="en-IN"/>
+        </w:rPr>
+        <w:t>Best</w:t>
+      </w:r>
+      <w:r>
+        <w:rPr>
+          <w:lang w:val="en-IN"/>
+        </w:rPr>
+        <w:t xml:space="preserve"> | </w:t>
+      </w:r>
+      <w:r>
+        <w:rPr>
+          <w:b/>
+          <w:bCs/>
+          <w:lang w:val="en-IN"/>
+        </w:rPr>
+        <w:t>Delayed</w:t>
+      </w:r>
+      <w:r>
+        <w:rPr>
+          <w:b/>
+          <w:bCs/>
+          <w:lang w:val="en-IN"/>
+        </w:rPr>
+        <w:t>(To Be Improved)</w:t>
+      </w:r>
+      <w:r>
+        <w:rPr>
+          <w:lang w:val="en-IN"/>
+        </w:rPr>
+        <w:t xml:space="preserve"> | </w:t>
+      </w:r>
+      <w:r>
+        <w:rPr>
+          <w:b/>
+          <w:bCs/>
+          <w:lang w:val="en-IN"/>
+        </w:rPr>
+        <w:t>Cancelled</w:t>
+      </w:r>
+      <w:r>
+        <w:rPr>
+          <w:b/>
+          <w:bCs/>
+          <w:lang w:val="en-IN"/>
+        </w:rPr>
+        <w:t>(Critical)</w:t>
+      </w:r>
+      <w:r>
+        <w:rPr>
+          <w:lang w:val="en-IN"/>
+        </w:rPr>
+        <w:t xml:space="preserve"> flights and </w:t>
+      </w:r>
+      <w:r>
+        <w:rPr>
+          <w:b/>
+          <w:bCs/>
+          <w:lang w:val="en-IN"/>
+        </w:rPr>
+        <w:t>Total Tickets</w:t>
+      </w:r>
+      <w:r>
+        <w:rPr>
+          <w:lang w:val="en-IN"/>
+        </w:rPr>
+        <w:t xml:space="preserve"> , </w:t>
+      </w:r>
+      <w:r>
+        <w:rPr>
+          <w:b/>
+          <w:bCs/>
+          <w:lang w:val="en-IN"/>
+        </w:rPr>
+        <w:t>Total Passengers</w:t>
       </w:r>
       <w:r>
         <w:rPr>
@@ -2266,14 +2943,20 @@
       </w:r>
       <w:r>
         <w:rPr>
+          <w:lang w:val="en-IN"/>
+        </w:rPr>
+        <w:br/>
+      </w:r>
+      <w:r>
+        <w:rPr>
           <w:noProof/>
           <w:lang w:val="en-IN"/>
         </w:rPr>
         <w:drawing>
-          <wp:inline distT="0" distB="0" distL="0" distR="0" wp14:anchorId="5F2A1155" wp14:editId="3438E79B">
+          <wp:inline distT="0" distB="0" distL="0" distR="0" wp14:anchorId="4FC71FF1" wp14:editId="71553853">
             <wp:extent cx="5486400" cy="2592705"/>
             <wp:effectExtent l="0" t="0" r="0" b="0"/>
-            <wp:docPr id="369933709" name="Picture 3"/>
+            <wp:docPr id="21451948" name="Picture 1"/>
             <wp:cNvGraphicFramePr>
               <a:graphicFrameLocks xmlns:a="http://schemas.openxmlformats.org/drawingml/2006/main" noChangeAspect="1"/>
             </wp:cNvGraphicFramePr>
@@ -2281,7 +2964,7 @@
               <a:graphicData uri="http://schemas.openxmlformats.org/drawingml/2006/picture">
                 <pic:pic xmlns:pic="http://schemas.openxmlformats.org/drawingml/2006/picture">
                   <pic:nvPicPr>
-                    <pic:cNvPr id="369933709" name="Picture 369933709"/>
+                    <pic:cNvPr id="21451948" name=""/>
                     <pic:cNvPicPr/>
                   </pic:nvPicPr>
                   <pic:blipFill>
@@ -2321,7 +3004,8 @@
         <w:rPr>
           <w:lang w:val="en-IN"/>
         </w:rPr>
-        <w:t xml:space="preserve">Scheduled data </w:t>
+        <w:lastRenderedPageBreak/>
+        <w:t xml:space="preserve">Configured </w:t>
       </w:r>
       <w:r>
         <w:rPr>
@@ -2329,13 +3013,25 @@
           <w:bCs/>
           <w:lang w:val="en-IN"/>
         </w:rPr>
-        <w:t>refresh</w:t>
-      </w:r>
-      <w:r>
-        <w:rPr>
-          <w:lang w:val="en-IN"/>
-        </w:rPr>
-        <w:t xml:space="preserve"> to run daily at </w:t>
+        <w:t>Row-Level Security (RLS)</w:t>
+      </w:r>
+      <w:r>
+        <w:rPr>
+          <w:lang w:val="en-IN"/>
+        </w:rPr>
+        <w:t xml:space="preserve"> </w:t>
+      </w:r>
+      <w:r>
+        <w:rPr>
+          <w:lang w:val="en-IN"/>
+        </w:rPr>
+        <w:t xml:space="preserve">in Power Bi Desktop </w:t>
+      </w:r>
+      <w:r>
+        <w:rPr>
+          <w:lang w:val="en-IN"/>
+        </w:rPr>
+        <w:t xml:space="preserve">for </w:t>
       </w:r>
       <w:r>
         <w:rPr>
@@ -2343,6 +3039,175 @@
           <w:bCs/>
           <w:lang w:val="en-IN"/>
         </w:rPr>
+        <w:t>Airline A</w:t>
+      </w:r>
+      <w:r>
+        <w:rPr>
+          <w:lang w:val="en-IN"/>
+        </w:rPr>
+        <w:br/>
+      </w:r>
+      <w:r>
+        <w:rPr>
+          <w:noProof/>
+          <w:lang w:val="en-IN"/>
+        </w:rPr>
+        <w:drawing>
+          <wp:inline distT="0" distB="0" distL="0" distR="0" wp14:anchorId="391B557E" wp14:editId="2629FF92">
+            <wp:extent cx="5486400" cy="3218180"/>
+            <wp:effectExtent l="0" t="0" r="0" b="1270"/>
+            <wp:docPr id="1914742920" name="Picture 2"/>
+            <wp:cNvGraphicFramePr>
+              <a:graphicFrameLocks xmlns:a="http://schemas.openxmlformats.org/drawingml/2006/main" noChangeAspect="1"/>
+            </wp:cNvGraphicFramePr>
+            <a:graphic xmlns:a="http://schemas.openxmlformats.org/drawingml/2006/main">
+              <a:graphicData uri="http://schemas.openxmlformats.org/drawingml/2006/picture">
+                <pic:pic xmlns:pic="http://schemas.openxmlformats.org/drawingml/2006/picture">
+                  <pic:nvPicPr>
+                    <pic:cNvPr id="1914742920" name="Picture 1914742920"/>
+                    <pic:cNvPicPr/>
+                  </pic:nvPicPr>
+                  <pic:blipFill>
+                    <a:blip r:embed="rId20"/>
+                    <a:stretch>
+                      <a:fillRect/>
+                    </a:stretch>
+                  </pic:blipFill>
+                  <pic:spPr>
+                    <a:xfrm>
+                      <a:off x="0" y="0"/>
+                      <a:ext cx="5486400" cy="3218180"/>
+                    </a:xfrm>
+                    <a:prstGeom prst="rect">
+                      <a:avLst/>
+                    </a:prstGeom>
+                  </pic:spPr>
+                </pic:pic>
+              </a:graphicData>
+            </a:graphic>
+          </wp:inline>
+        </w:drawing>
+      </w:r>
+      <w:r>
+        <w:rPr>
+          <w:lang w:val="en-IN"/>
+        </w:rPr>
+        <w:br/>
+      </w:r>
+      <w:r>
+        <w:rPr>
+          <w:b/>
+          <w:bCs/>
+          <w:lang w:val="en-IN"/>
+        </w:rPr>
+        <w:t>Assigned it to a specific user</w:t>
+      </w:r>
+      <w:r>
+        <w:rPr>
+          <w:lang w:val="en-IN"/>
+        </w:rPr>
+        <w:t xml:space="preserve"> using </w:t>
+      </w:r>
+      <w:r>
+        <w:rPr>
+          <w:b/>
+          <w:bCs/>
+          <w:lang w:val="en-IN"/>
+        </w:rPr>
+        <w:t>Power Bi Service</w:t>
+      </w:r>
+      <w:r>
+        <w:rPr>
+          <w:lang w:val="en-IN"/>
+        </w:rPr>
+        <w:t>.</w:t>
+      </w:r>
+      <w:r>
+        <w:rPr>
+          <w:lang w:val="en-IN"/>
+        </w:rPr>
+        <w:br/>
+      </w:r>
+      <w:r>
+        <w:rPr>
+          <w:noProof/>
+          <w:lang w:val="en-IN"/>
+        </w:rPr>
+        <w:drawing>
+          <wp:inline distT="0" distB="0" distL="0" distR="0" wp14:anchorId="5F2A1155" wp14:editId="3438E79B">
+            <wp:extent cx="5486400" cy="2592705"/>
+            <wp:effectExtent l="0" t="0" r="0" b="0"/>
+            <wp:docPr id="369933709" name="Picture 3"/>
+            <wp:cNvGraphicFramePr>
+              <a:graphicFrameLocks xmlns:a="http://schemas.openxmlformats.org/drawingml/2006/main" noChangeAspect="1"/>
+            </wp:cNvGraphicFramePr>
+            <a:graphic xmlns:a="http://schemas.openxmlformats.org/drawingml/2006/main">
+              <a:graphicData uri="http://schemas.openxmlformats.org/drawingml/2006/picture">
+                <pic:pic xmlns:pic="http://schemas.openxmlformats.org/drawingml/2006/picture">
+                  <pic:nvPicPr>
+                    <pic:cNvPr id="369933709" name="Picture 369933709"/>
+                    <pic:cNvPicPr/>
+                  </pic:nvPicPr>
+                  <pic:blipFill>
+                    <a:blip r:embed="rId21"/>
+                    <a:stretch>
+                      <a:fillRect/>
+                    </a:stretch>
+                  </pic:blipFill>
+                  <pic:spPr>
+                    <a:xfrm>
+                      <a:off x="0" y="0"/>
+                      <a:ext cx="5486400" cy="2592705"/>
+                    </a:xfrm>
+                    <a:prstGeom prst="rect">
+                      <a:avLst/>
+                    </a:prstGeom>
+                  </pic:spPr>
+                </pic:pic>
+              </a:graphicData>
+            </a:graphic>
+          </wp:inline>
+        </w:drawing>
+      </w:r>
+    </w:p>
+    <w:p>
+      <w:pPr>
+        <w:pStyle w:val="ListParagraph"/>
+        <w:numPr>
+          <w:ilvl w:val="0"/>
+          <w:numId w:val="12"/>
+        </w:numPr>
+        <w:rPr>
+          <w:lang w:val="en-IN"/>
+        </w:rPr>
+      </w:pPr>
+      <w:r>
+        <w:rPr>
+          <w:lang w:val="en-IN"/>
+        </w:rPr>
+        <w:lastRenderedPageBreak/>
+        <w:t xml:space="preserve">Scheduled data </w:t>
+      </w:r>
+      <w:r>
+        <w:rPr>
+          <w:b/>
+          <w:bCs/>
+          <w:lang w:val="en-IN"/>
+        </w:rPr>
+        <w:t>refresh</w:t>
+      </w:r>
+      <w:r>
+        <w:rPr>
+          <w:lang w:val="en-IN"/>
+        </w:rPr>
+        <w:t xml:space="preserve"> to run daily at </w:t>
+      </w:r>
+      <w:r>
+        <w:rPr>
+          <w:b/>
+          <w:bCs/>
+          <w:lang w:val="en-IN"/>
+        </w:rPr>
         <w:t>5 PM</w:t>
       </w:r>
       <w:r>
@@ -2359,6 +3224,7 @@
       </w:r>
       <w:r>
         <w:rPr>
+          <w:noProof/>
           <w:lang w:val="en-IN"/>
         </w:rPr>
         <w:drawing>
@@ -2377,7 +3243,7 @@
                     <pic:cNvPicPr/>
                   </pic:nvPicPr>
                   <pic:blipFill>
-                    <a:blip r:embed="rId20"/>
+                    <a:blip r:embed="rId22"/>
                     <a:stretch>
                       <a:fillRect/>
                     </a:stretch>
@@ -3918,6 +4784,7 @@
   <w:style w:type="character" w:default="1" w:styleId="DefaultParagraphFont">
     <w:name w:val="Default Paragraph Font"/>
     <w:uiPriority w:val="1"/>
+    <w:semiHidden/>
     <w:unhideWhenUsed/>
   </w:style>
   <w:style w:type="table" w:default="1" w:styleId="TableNormal">
@@ -14705,6 +15572,41 @@
       <w:rFonts w:ascii="Times New Roman" w:hAnsi="Times New Roman" w:cs="Times New Roman"/>
       <w:sz w:val="24"/>
       <w:szCs w:val="24"/>
+    </w:rPr>
+  </w:style>
+  <w:style w:type="character" w:styleId="Hyperlink">
+    <w:name w:val="Hyperlink"/>
+    <w:basedOn w:val="DefaultParagraphFont"/>
+    <w:uiPriority w:val="99"/>
+    <w:unhideWhenUsed/>
+    <w:rsid w:val="00E119B3"/>
+    <w:rPr>
+      <w:color w:val="0000FF" w:themeColor="hyperlink"/>
+      <w:u w:val="single"/>
+    </w:rPr>
+  </w:style>
+  <w:style w:type="character" w:styleId="UnresolvedMention">
+    <w:name w:val="Unresolved Mention"/>
+    <w:basedOn w:val="DefaultParagraphFont"/>
+    <w:uiPriority w:val="99"/>
+    <w:semiHidden/>
+    <w:unhideWhenUsed/>
+    <w:rsid w:val="00E119B3"/>
+    <w:rPr>
+      <w:color w:val="605E5C"/>
+      <w:shd w:val="clear" w:color="auto" w:fill="E1DFDD"/>
+    </w:rPr>
+  </w:style>
+  <w:style w:type="character" w:styleId="FollowedHyperlink">
+    <w:name w:val="FollowedHyperlink"/>
+    <w:basedOn w:val="DefaultParagraphFont"/>
+    <w:uiPriority w:val="99"/>
+    <w:semiHidden/>
+    <w:unhideWhenUsed/>
+    <w:rsid w:val="00E119B3"/>
+    <w:rPr>
+      <w:color w:val="800080" w:themeColor="followedHyperlink"/>
+      <w:u w:val="single"/>
     </w:rPr>
   </w:style>
 </w:styles>

</xml_diff>